<commit_message>
v3.1.0 docs: changelog, features, vocab, guide, and changelog doc updated
- Added v3.1.0 changelog entry (Voice Commands, Custom Themes, Crypto, Drawing Tools)
- Updated v3.0.0 changelog to remove disabled fake-data widgets
- Added v3.1.0 features section in Info tab
- Added 5 new vocabulary terms (Voice Commands, Custom Theme, CoinGecko, Fibonacci, Trendline)
- Hero stats updated to 85+ Built-in Tools
- Regenerated MODUS_Changelog_Feb8_2026.docx with v3.1.0 (16 versions total)
- Updated MODUS_Complete_Guide.docx with 2 new chapters (13 total + 3 appendices)

Co-Authored-By: Claude Opus 4.6 <noreply@anthropic.com>
</commit_message>
<xml_diff>
--- a/MODUS_Changelog_Feb8_2026.docx
+++ b/MODUS_Changelog_Feb8_2026.docx
@@ -84,7 +84,7 @@
     </w:p>
     <w:p>
       <w:pPr>
-        <w:spacing w:after="600"/>
+        <w:spacing w:after="400"/>
       </w:pPr>
     </w:p>
     <w:tbl>
@@ -138,7 +138,7 @@
                 <w:sz w:val="36"/>
                 <w:szCs w:val="36"/>
               </w:rPr>
-              <w:t xml:space="preserve">15</w:t>
+              <w:t xml:space="preserve">16</w:t>
             </w:r>
           </w:p>
           <w:p>
@@ -188,7 +188,7 @@
                 <w:sz w:val="36"/>
                 <w:szCs w:val="36"/>
               </w:rPr>
-              <w:t xml:space="preserve">70</w:t>
+              <w:t xml:space="preserve">72</w:t>
             </w:r>
           </w:p>
           <w:p>
@@ -238,7 +238,7 @@
                 <w:sz w:val="36"/>
                 <w:szCs w:val="36"/>
               </w:rPr>
-              <w:t xml:space="preserve">28</w:t>
+              <w:t xml:space="preserve">32</w:t>
             </w:r>
           </w:p>
           <w:p>
@@ -288,7 +288,7 @@
                 <w:sz w:val="36"/>
                 <w:szCs w:val="36"/>
               </w:rPr>
-              <w:t xml:space="preserve">21</w:t>
+              <w:t xml:space="preserve">23</w:t>
             </w:r>
           </w:p>
           <w:p>
@@ -358,7 +358,7 @@
                 <w:sz w:val="28"/>
                 <w:szCs w:val="28"/>
               </w:rPr>
-              <w:t xml:space="preserve">v3.0.0</w:t>
+              <w:t xml:space="preserve">v3.1.0</w:t>
             </w:r>
             <w:r>
               <w:rPr>
@@ -401,6 +401,865 @@
                 <w:sz w:val="22"/>
                 <w:szCs w:val="22"/>
               </w:rPr>
+              <w:t xml:space="preserve">Voice Commands, Custom Themes, Crypto Support, Drawing Tools &amp; Data Integrity</w:t>
+            </w:r>
+          </w:p>
+        </w:tc>
+      </w:tr>
+      <w:tr>
+        <w:tc>
+          <w:tcPr>
+            <w:tcW w:type="dxa" w:w="1200"/>
+            <w:tcBorders>
+              <w:top w:val="single" w:color="E2E8F0" w:sz="1"/>
+              <w:left w:val="single" w:color="E2E8F0" w:sz="1"/>
+              <w:bottom w:val="single" w:color="E2E8F0" w:sz="1"/>
+              <w:right w:val="single" w:color="E2E8F0" w:sz="1"/>
+            </w:tcBorders>
+            <w:shd w:fill="D1FAE5" w:val="clear"/>
+            <w:tcMar>
+              <w:top w:type="dxa" w:w="80"/>
+              <w:left w:type="dxa" w:w="120"/>
+              <w:bottom w:type="dxa" w:w="80"/>
+              <w:right w:type="dxa" w:w="120"/>
+            </w:tcMar>
+            <w:vAlign w:val="center"/>
+          </w:tcPr>
+          <w:p>
+            <w:pPr>
+              <w:jc w:val="center"/>
+            </w:pPr>
+            <w:r>
+              <w:rPr>
+                <w:rFonts w:ascii="Arial" w:cs="Arial" w:eastAsia="Arial" w:hAnsi="Arial"/>
+                <w:b/>
+                <w:bCs/>
+                <w:color w:val="059669"/>
+                <w:sz w:val="16"/>
+                <w:szCs w:val="16"/>
+              </w:rPr>
+              <w:t xml:space="preserve">NEW</w:t>
+            </w:r>
+          </w:p>
+        </w:tc>
+        <w:tc>
+          <w:tcPr>
+            <w:tcW w:type="dxa" w:w="8160"/>
+            <w:tcBorders>
+              <w:top w:val="single" w:color="E2E8F0" w:sz="1"/>
+              <w:left w:val="single" w:color="E2E8F0" w:sz="1"/>
+              <w:bottom w:val="single" w:color="E2E8F0" w:sz="1"/>
+              <w:right w:val="single" w:color="E2E8F0" w:sz="1"/>
+            </w:tcBorders>
+            <w:tcMar>
+              <w:top w:type="dxa" w:w="80"/>
+              <w:left w:type="dxa" w:w="120"/>
+              <w:bottom w:type="dxa" w:w="80"/>
+              <w:right w:type="dxa" w:w="120"/>
+            </w:tcMar>
+          </w:tcPr>
+          <w:p>
+            <w:r>
+              <w:rPr>
+                <w:rFonts w:ascii="Arial" w:cs="Arial" w:eastAsia="Arial" w:hAnsi="Arial"/>
+                <w:b/>
+                <w:bCs/>
+                <w:color w:val="7C3AED"/>
+                <w:sz w:val="20"/>
+                <w:szCs w:val="20"/>
+              </w:rPr>
+              <w:t xml:space="preserve">Voice Commands — </w:t>
+            </w:r>
+            <w:r>
+              <w:rPr>
+                <w:rFonts w:ascii="Arial" w:cs="Arial" w:eastAsia="Arial" w:hAnsi="Arial"/>
+                <w:color w:val="0F172A"/>
+                <w:sz w:val="20"/>
+                <w:szCs w:val="20"/>
+              </w:rPr>
+              <w:t xml:space="preserve">Navigate MODUS, analyze stocks, switch themes, and control the platform entirely by voice using the browser's built-in Web Speech API. Press V or click the microphone button on the dashboard to activate. Supports commands like "analyze AAPL," "go to journal," "switch to dark theme," and more.</w:t>
+            </w:r>
+          </w:p>
+        </w:tc>
+      </w:tr>
+      <w:tr>
+        <w:tc>
+          <w:tcPr>
+            <w:tcW w:type="dxa" w:w="1200"/>
+            <w:tcBorders>
+              <w:top w:val="single" w:color="E2E8F0" w:sz="1"/>
+              <w:left w:val="single" w:color="E2E8F0" w:sz="1"/>
+              <w:bottom w:val="single" w:color="E2E8F0" w:sz="1"/>
+              <w:right w:val="single" w:color="E2E8F0" w:sz="1"/>
+            </w:tcBorders>
+            <w:shd w:fill="D1FAE5" w:val="clear"/>
+            <w:tcMar>
+              <w:top w:type="dxa" w:w="80"/>
+              <w:left w:type="dxa" w:w="120"/>
+              <w:bottom w:type="dxa" w:w="80"/>
+              <w:right w:type="dxa" w:w="120"/>
+            </w:tcMar>
+            <w:vAlign w:val="center"/>
+          </w:tcPr>
+          <w:p>
+            <w:pPr>
+              <w:jc w:val="center"/>
+            </w:pPr>
+            <w:r>
+              <w:rPr>
+                <w:rFonts w:ascii="Arial" w:cs="Arial" w:eastAsia="Arial" w:hAnsi="Arial"/>
+                <w:b/>
+                <w:bCs/>
+                <w:color w:val="059669"/>
+                <w:sz w:val="16"/>
+                <w:szCs w:val="16"/>
+              </w:rPr>
+              <w:t xml:space="preserve">NEW</w:t>
+            </w:r>
+          </w:p>
+        </w:tc>
+        <w:tc>
+          <w:tcPr>
+            <w:tcW w:type="dxa" w:w="8160"/>
+            <w:tcBorders>
+              <w:top w:val="single" w:color="E2E8F0" w:sz="1"/>
+              <w:left w:val="single" w:color="E2E8F0" w:sz="1"/>
+              <w:bottom w:val="single" w:color="E2E8F0" w:sz="1"/>
+              <w:right w:val="single" w:color="E2E8F0" w:sz="1"/>
+            </w:tcBorders>
+            <w:tcMar>
+              <w:top w:type="dxa" w:w="80"/>
+              <w:left w:type="dxa" w:w="120"/>
+              <w:bottom w:type="dxa" w:w="80"/>
+              <w:right w:type="dxa" w:w="120"/>
+            </w:tcMar>
+          </w:tcPr>
+          <w:p>
+            <w:r>
+              <w:rPr>
+                <w:rFonts w:ascii="Arial" w:cs="Arial" w:eastAsia="Arial" w:hAnsi="Arial"/>
+                <w:b/>
+                <w:bCs/>
+                <w:color w:val="7C3AED"/>
+                <w:sz w:val="20"/>
+                <w:szCs w:val="20"/>
+              </w:rPr>
+              <w:t xml:space="preserve">Custom Theme Builder — </w:t>
+            </w:r>
+            <w:r>
+              <w:rPr>
+                <w:rFonts w:ascii="Arial" w:cs="Arial" w:eastAsia="Arial" w:hAnsi="Arial"/>
+                <w:color w:val="0F172A"/>
+                <w:sz w:val="20"/>
+                <w:szCs w:val="20"/>
+              </w:rPr>
+              <w:t xml:space="preserve">Create unlimited custom color themes with a full visual editor. Pick colors for background, text, accent, cards, and borders using 7 color pickers with a live preview panel. Includes 5 pre-built presets (Ocean Blue, Sunset, Forest, Cyberpunk, Warm Gray). Themes are saved to localStorage and can be edited, applied, or deleted at any time from Settings.</w:t>
+            </w:r>
+          </w:p>
+        </w:tc>
+      </w:tr>
+      <w:tr>
+        <w:tc>
+          <w:tcPr>
+            <w:tcW w:type="dxa" w:w="1200"/>
+            <w:tcBorders>
+              <w:top w:val="single" w:color="E2E8F0" w:sz="1"/>
+              <w:left w:val="single" w:color="E2E8F0" w:sz="1"/>
+              <w:bottom w:val="single" w:color="E2E8F0" w:sz="1"/>
+              <w:right w:val="single" w:color="E2E8F0" w:sz="1"/>
+            </w:tcBorders>
+            <w:shd w:fill="D1FAE5" w:val="clear"/>
+            <w:tcMar>
+              <w:top w:type="dxa" w:w="80"/>
+              <w:left w:type="dxa" w:w="120"/>
+              <w:bottom w:type="dxa" w:w="80"/>
+              <w:right w:type="dxa" w:w="120"/>
+            </w:tcMar>
+            <w:vAlign w:val="center"/>
+          </w:tcPr>
+          <w:p>
+            <w:pPr>
+              <w:jc w:val="center"/>
+            </w:pPr>
+            <w:r>
+              <w:rPr>
+                <w:rFonts w:ascii="Arial" w:cs="Arial" w:eastAsia="Arial" w:hAnsi="Arial"/>
+                <w:b/>
+                <w:bCs/>
+                <w:color w:val="059669"/>
+                <w:sz w:val="16"/>
+                <w:szCs w:val="16"/>
+              </w:rPr>
+              <w:t xml:space="preserve">NEW</w:t>
+            </w:r>
+          </w:p>
+        </w:tc>
+        <w:tc>
+          <w:tcPr>
+            <w:tcW w:type="dxa" w:w="8160"/>
+            <w:tcBorders>
+              <w:top w:val="single" w:color="E2E8F0" w:sz="1"/>
+              <w:left w:val="single" w:color="E2E8F0" w:sz="1"/>
+              <w:bottom w:val="single" w:color="E2E8F0" w:sz="1"/>
+              <w:right w:val="single" w:color="E2E8F0" w:sz="1"/>
+            </w:tcBorders>
+            <w:tcMar>
+              <w:top w:type="dxa" w:w="80"/>
+              <w:left w:type="dxa" w:w="120"/>
+              <w:bottom w:type="dxa" w:w="80"/>
+              <w:right w:type="dxa" w:w="120"/>
+            </w:tcMar>
+          </w:tcPr>
+          <w:p>
+            <w:r>
+              <w:rPr>
+                <w:rFonts w:ascii="Arial" w:cs="Arial" w:eastAsia="Arial" w:hAnsi="Arial"/>
+                <w:b/>
+                <w:bCs/>
+                <w:color w:val="7C3AED"/>
+                <w:sz w:val="20"/>
+                <w:szCs w:val="20"/>
+              </w:rPr>
+              <w:t xml:space="preserve">Crypto Prices Widget — </w:t>
+            </w:r>
+            <w:r>
+              <w:rPr>
+                <w:rFonts w:ascii="Arial" w:cs="Arial" w:eastAsia="Arial" w:hAnsi="Arial"/>
+                <w:color w:val="0F172A"/>
+                <w:sz w:val="20"/>
+                <w:szCs w:val="20"/>
+              </w:rPr>
+              <w:t xml:space="preserve">Live cryptocurrency prices powered by CoinGecko's free API. Tracks Bitcoin, Ethereum, Solana, BNB, XRP, Cardano, Dogecoin, and Polygon with price, 24h change percentage, and market cap. Auto-refreshes every 30 seconds with manual refresh option. No API key required.</w:t>
+            </w:r>
+          </w:p>
+        </w:tc>
+      </w:tr>
+      <w:tr>
+        <w:tc>
+          <w:tcPr>
+            <w:tcW w:type="dxa" w:w="1200"/>
+            <w:tcBorders>
+              <w:top w:val="single" w:color="E2E8F0" w:sz="1"/>
+              <w:left w:val="single" w:color="E2E8F0" w:sz="1"/>
+              <w:bottom w:val="single" w:color="E2E8F0" w:sz="1"/>
+              <w:right w:val="single" w:color="E2E8F0" w:sz="1"/>
+            </w:tcBorders>
+            <w:shd w:fill="D1FAE5" w:val="clear"/>
+            <w:tcMar>
+              <w:top w:type="dxa" w:w="80"/>
+              <w:left w:type="dxa" w:w="120"/>
+              <w:bottom w:type="dxa" w:w="80"/>
+              <w:right w:type="dxa" w:w="120"/>
+            </w:tcMar>
+            <w:vAlign w:val="center"/>
+          </w:tcPr>
+          <w:p>
+            <w:pPr>
+              <w:jc w:val="center"/>
+            </w:pPr>
+            <w:r>
+              <w:rPr>
+                <w:rFonts w:ascii="Arial" w:cs="Arial" w:eastAsia="Arial" w:hAnsi="Arial"/>
+                <w:b/>
+                <w:bCs/>
+                <w:color w:val="059669"/>
+                <w:sz w:val="16"/>
+                <w:szCs w:val="16"/>
+              </w:rPr>
+              <w:t xml:space="preserve">NEW</w:t>
+            </w:r>
+          </w:p>
+        </w:tc>
+        <w:tc>
+          <w:tcPr>
+            <w:tcW w:type="dxa" w:w="8160"/>
+            <w:tcBorders>
+              <w:top w:val="single" w:color="E2E8F0" w:sz="1"/>
+              <w:left w:val="single" w:color="E2E8F0" w:sz="1"/>
+              <w:bottom w:val="single" w:color="E2E8F0" w:sz="1"/>
+              <w:right w:val="single" w:color="E2E8F0" w:sz="1"/>
+            </w:tcBorders>
+            <w:tcMar>
+              <w:top w:type="dxa" w:w="80"/>
+              <w:left w:type="dxa" w:w="120"/>
+              <w:bottom w:type="dxa" w:w="80"/>
+              <w:right w:type="dxa" w:w="120"/>
+            </w:tcMar>
+          </w:tcPr>
+          <w:p>
+            <w:r>
+              <w:rPr>
+                <w:rFonts w:ascii="Arial" w:cs="Arial" w:eastAsia="Arial" w:hAnsi="Arial"/>
+                <w:b/>
+                <w:bCs/>
+                <w:color w:val="7C3AED"/>
+                <w:sz w:val="20"/>
+                <w:szCs w:val="20"/>
+              </w:rPr>
+              <w:t xml:space="preserve">Chart Drawing Tools — </w:t>
+            </w:r>
+            <w:r>
+              <w:rPr>
+                <w:rFonts w:ascii="Arial" w:cs="Arial" w:eastAsia="Arial" w:hAnsi="Arial"/>
+                <w:color w:val="0F172A"/>
+                <w:sz w:val="20"/>
+                <w:szCs w:val="20"/>
+              </w:rPr>
+              <w:t xml:space="preserve">Professional-grade chart annotation tools including trendlines (click two points), horizontal support/resistance lines, Fibonacci retracement overlays, and text annotations. Customizable colors, undo functionality, and clear-all option. Drawings persist per ticker in localStorage.</w:t>
+            </w:r>
+          </w:p>
+        </w:tc>
+      </w:tr>
+      <w:tr>
+        <w:tc>
+          <w:tcPr>
+            <w:tcW w:type="dxa" w:w="1200"/>
+            <w:tcBorders>
+              <w:top w:val="single" w:color="E2E8F0" w:sz="1"/>
+              <w:left w:val="single" w:color="E2E8F0" w:sz="1"/>
+              <w:bottom w:val="single" w:color="E2E8F0" w:sz="1"/>
+              <w:right w:val="single" w:color="E2E8F0" w:sz="1"/>
+            </w:tcBorders>
+            <w:shd w:fill="DBEAFE" w:val="clear"/>
+            <w:tcMar>
+              <w:top w:type="dxa" w:w="80"/>
+              <w:left w:type="dxa" w:w="120"/>
+              <w:bottom w:type="dxa" w:w="80"/>
+              <w:right w:type="dxa" w:w="120"/>
+            </w:tcMar>
+            <w:vAlign w:val="center"/>
+          </w:tcPr>
+          <w:p>
+            <w:pPr>
+              <w:jc w:val="center"/>
+            </w:pPr>
+            <w:r>
+              <w:rPr>
+                <w:rFonts w:ascii="Arial" w:cs="Arial" w:eastAsia="Arial" w:hAnsi="Arial"/>
+                <w:b/>
+                <w:bCs/>
+                <w:color w:val="2563EB"/>
+                <w:sz w:val="16"/>
+                <w:szCs w:val="16"/>
+              </w:rPr>
+              <w:t xml:space="preserve">IMPROVED</w:t>
+            </w:r>
+          </w:p>
+        </w:tc>
+        <w:tc>
+          <w:tcPr>
+            <w:tcW w:type="dxa" w:w="8160"/>
+            <w:tcBorders>
+              <w:top w:val="single" w:color="E2E8F0" w:sz="1"/>
+              <w:left w:val="single" w:color="E2E8F0" w:sz="1"/>
+              <w:bottom w:val="single" w:color="E2E8F0" w:sz="1"/>
+              <w:right w:val="single" w:color="E2E8F0" w:sz="1"/>
+            </w:tcBorders>
+            <w:tcMar>
+              <w:top w:type="dxa" w:w="80"/>
+              <w:left w:type="dxa" w:w="120"/>
+              <w:bottom w:type="dxa" w:w="80"/>
+              <w:right w:type="dxa" w:w="120"/>
+            </w:tcMar>
+          </w:tcPr>
+          <w:p>
+            <w:r>
+              <w:rPr>
+                <w:rFonts w:ascii="Arial" w:cs="Arial" w:eastAsia="Arial" w:hAnsi="Arial"/>
+                <w:b/>
+                <w:bCs/>
+                <w:color w:val="7C3AED"/>
+                <w:sz w:val="20"/>
+                <w:szCs w:val="20"/>
+              </w:rPr>
+              <w:t xml:space="preserve">Sector Rotation Widget Now Live — </w:t>
+            </w:r>
+            <w:r>
+              <w:rPr>
+                <w:rFonts w:ascii="Arial" w:cs="Arial" w:eastAsia="Arial" w:hAnsi="Arial"/>
+                <w:color w:val="0F172A"/>
+                <w:sz w:val="20"/>
+                <w:szCs w:val="20"/>
+              </w:rPr>
+              <w:t xml:space="preserve">Replaced hardcoded sector data with real-time sector ETF performance from the existing market data pipeline. Shows actual percentage changes for Technology, Healthcare, Financials, Energy, and more with directional momentum arrows. Displays a LIVE badge when data is loaded.</w:t>
+            </w:r>
+          </w:p>
+        </w:tc>
+      </w:tr>
+      <w:tr>
+        <w:tc>
+          <w:tcPr>
+            <w:tcW w:type="dxa" w:w="1200"/>
+            <w:tcBorders>
+              <w:top w:val="single" w:color="E2E8F0" w:sz="1"/>
+              <w:left w:val="single" w:color="E2E8F0" w:sz="1"/>
+              <w:bottom w:val="single" w:color="E2E8F0" w:sz="1"/>
+              <w:right w:val="single" w:color="E2E8F0" w:sz="1"/>
+            </w:tcBorders>
+            <w:shd w:fill="DBEAFE" w:val="clear"/>
+            <w:tcMar>
+              <w:top w:type="dxa" w:w="80"/>
+              <w:left w:type="dxa" w:w="120"/>
+              <w:bottom w:type="dxa" w:w="80"/>
+              <w:right w:type="dxa" w:w="120"/>
+            </w:tcMar>
+            <w:vAlign w:val="center"/>
+          </w:tcPr>
+          <w:p>
+            <w:pPr>
+              <w:jc w:val="center"/>
+            </w:pPr>
+            <w:r>
+              <w:rPr>
+                <w:rFonts w:ascii="Arial" w:cs="Arial" w:eastAsia="Arial" w:hAnsi="Arial"/>
+                <w:b/>
+                <w:bCs/>
+                <w:color w:val="2563EB"/>
+                <w:sz w:val="16"/>
+                <w:szCs w:val="16"/>
+              </w:rPr>
+              <w:t xml:space="preserve">IMPROVED</w:t>
+            </w:r>
+          </w:p>
+        </w:tc>
+        <w:tc>
+          <w:tcPr>
+            <w:tcW w:type="dxa" w:w="8160"/>
+            <w:tcBorders>
+              <w:top w:val="single" w:color="E2E8F0" w:sz="1"/>
+              <w:left w:val="single" w:color="E2E8F0" w:sz="1"/>
+              <w:bottom w:val="single" w:color="E2E8F0" w:sz="1"/>
+              <w:right w:val="single" w:color="E2E8F0" w:sz="1"/>
+            </w:tcBorders>
+            <w:tcMar>
+              <w:top w:type="dxa" w:w="80"/>
+              <w:left w:type="dxa" w:w="120"/>
+              <w:bottom w:type="dxa" w:w="80"/>
+              <w:right w:type="dxa" w:w="120"/>
+            </w:tcMar>
+          </w:tcPr>
+          <w:p>
+            <w:r>
+              <w:rPr>
+                <w:rFonts w:ascii="Arial" w:cs="Arial" w:eastAsia="Arial" w:hAnsi="Arial"/>
+                <w:b/>
+                <w:bCs/>
+                <w:color w:val="7C3AED"/>
+                <w:sz w:val="20"/>
+                <w:szCs w:val="20"/>
+              </w:rPr>
+              <w:t xml:space="preserve">Sector Breadth Widget Now Live — </w:t>
+            </w:r>
+            <w:r>
+              <w:rPr>
+                <w:rFonts w:ascii="Arial" w:cs="Arial" w:eastAsia="Arial" w:hAnsi="Arial"/>
+                <w:color w:val="0F172A"/>
+                <w:sz w:val="20"/>
+                <w:szCs w:val="20"/>
+              </w:rPr>
+              <w:t xml:space="preserve">Renamed from Market Breadth and rewired to compute real sectors up vs down from live ETF data. Shows average sector change and visual progress bar of market participation. No longer uses fake numbers.</w:t>
+            </w:r>
+          </w:p>
+        </w:tc>
+      </w:tr>
+      <w:tr>
+        <w:tc>
+          <w:tcPr>
+            <w:tcW w:type="dxa" w:w="1200"/>
+            <w:tcBorders>
+              <w:top w:val="single" w:color="E2E8F0" w:sz="1"/>
+              <w:left w:val="single" w:color="E2E8F0" w:sz="1"/>
+              <w:bottom w:val="single" w:color="E2E8F0" w:sz="1"/>
+              <w:right w:val="single" w:color="E2E8F0" w:sz="1"/>
+            </w:tcBorders>
+            <w:shd w:fill="DBEAFE" w:val="clear"/>
+            <w:tcMar>
+              <w:top w:type="dxa" w:w="80"/>
+              <w:left w:type="dxa" w:w="120"/>
+              <w:bottom w:type="dxa" w:w="80"/>
+              <w:right w:type="dxa" w:w="120"/>
+            </w:tcMar>
+            <w:vAlign w:val="center"/>
+          </w:tcPr>
+          <w:p>
+            <w:pPr>
+              <w:jc w:val="center"/>
+            </w:pPr>
+            <w:r>
+              <w:rPr>
+                <w:rFonts w:ascii="Arial" w:cs="Arial" w:eastAsia="Arial" w:hAnsi="Arial"/>
+                <w:b/>
+                <w:bCs/>
+                <w:color w:val="2563EB"/>
+                <w:sz w:val="16"/>
+                <w:szCs w:val="16"/>
+              </w:rPr>
+              <w:t xml:space="preserve">IMPROVED</w:t>
+            </w:r>
+          </w:p>
+        </w:tc>
+        <w:tc>
+          <w:tcPr>
+            <w:tcW w:type="dxa" w:w="8160"/>
+            <w:tcBorders>
+              <w:top w:val="single" w:color="E2E8F0" w:sz="1"/>
+              <w:left w:val="single" w:color="E2E8F0" w:sz="1"/>
+              <w:bottom w:val="single" w:color="E2E8F0" w:sz="1"/>
+              <w:right w:val="single" w:color="E2E8F0" w:sz="1"/>
+            </w:tcBorders>
+            <w:tcMar>
+              <w:top w:type="dxa" w:w="80"/>
+              <w:left w:type="dxa" w:w="120"/>
+              <w:bottom w:type="dxa" w:w="80"/>
+              <w:right w:type="dxa" w:w="120"/>
+            </w:tcMar>
+          </w:tcPr>
+          <w:p>
+            <w:r>
+              <w:rPr>
+                <w:rFonts w:ascii="Arial" w:cs="Arial" w:eastAsia="Arial" w:hAnsi="Arial"/>
+                <w:b/>
+                <w:bCs/>
+                <w:color w:val="7C3AED"/>
+                <w:sz w:val="20"/>
+                <w:szCs w:val="20"/>
+              </w:rPr>
+              <w:t xml:space="preserve">AI Morning Briefing Now Real — </w:t>
+            </w:r>
+            <w:r>
+              <w:rPr>
+                <w:rFonts w:ascii="Arial" w:cs="Arial" w:eastAsia="Arial" w:hAnsi="Arial"/>
+                <w:color w:val="0F172A"/>
+                <w:sz w:val="20"/>
+                <w:szCs w:val="20"/>
+              </w:rPr>
+              <w:t xml:space="preserve">The Morning Briefing widget now calls the actual AI endpoint (/api/chat) with real market context including index prices, sector performance, VIX level, market status, and user watchlist. Generates personalized briefings based on actual conditions instead of hardcoded text.</w:t>
+            </w:r>
+          </w:p>
+        </w:tc>
+      </w:tr>
+      <w:tr>
+        <w:tc>
+          <w:tcPr>
+            <w:tcW w:type="dxa" w:w="1200"/>
+            <w:tcBorders>
+              <w:top w:val="single" w:color="E2E8F0" w:sz="1"/>
+              <w:left w:val="single" w:color="E2E8F0" w:sz="1"/>
+              <w:bottom w:val="single" w:color="E2E8F0" w:sz="1"/>
+              <w:right w:val="single" w:color="E2E8F0" w:sz="1"/>
+            </w:tcBorders>
+            <w:shd w:fill="DBEAFE" w:val="clear"/>
+            <w:tcMar>
+              <w:top w:type="dxa" w:w="80"/>
+              <w:left w:type="dxa" w:w="120"/>
+              <w:bottom w:type="dxa" w:w="80"/>
+              <w:right w:type="dxa" w:w="120"/>
+            </w:tcMar>
+            <w:vAlign w:val="center"/>
+          </w:tcPr>
+          <w:p>
+            <w:pPr>
+              <w:jc w:val="center"/>
+            </w:pPr>
+            <w:r>
+              <w:rPr>
+                <w:rFonts w:ascii="Arial" w:cs="Arial" w:eastAsia="Arial" w:hAnsi="Arial"/>
+                <w:b/>
+                <w:bCs/>
+                <w:color w:val="2563EB"/>
+                <w:sz w:val="16"/>
+                <w:szCs w:val="16"/>
+              </w:rPr>
+              <w:t xml:space="preserve">IMPROVED</w:t>
+            </w:r>
+          </w:p>
+        </w:tc>
+        <w:tc>
+          <w:tcPr>
+            <w:tcW w:type="dxa" w:w="8160"/>
+            <w:tcBorders>
+              <w:top w:val="single" w:color="E2E8F0" w:sz="1"/>
+              <w:left w:val="single" w:color="E2E8F0" w:sz="1"/>
+              <w:bottom w:val="single" w:color="E2E8F0" w:sz="1"/>
+              <w:right w:val="single" w:color="E2E8F0" w:sz="1"/>
+            </w:tcBorders>
+            <w:tcMar>
+              <w:top w:type="dxa" w:w="80"/>
+              <w:left w:type="dxa" w:w="120"/>
+              <w:bottom w:type="dxa" w:w="80"/>
+              <w:right w:type="dxa" w:w="120"/>
+            </w:tcMar>
+          </w:tcPr>
+          <w:p>
+            <w:r>
+              <w:rPr>
+                <w:rFonts w:ascii="Arial" w:cs="Arial" w:eastAsia="Arial" w:hAnsi="Arial"/>
+                <w:b/>
+                <w:bCs/>
+                <w:color w:val="7C3AED"/>
+                <w:sz w:val="20"/>
+                <w:szCs w:val="20"/>
+              </w:rPr>
+              <w:t xml:space="preserve">Redesigned Widget Panel — </w:t>
+            </w:r>
+            <w:r>
+              <w:rPr>
+                <w:rFonts w:ascii="Arial" w:cs="Arial" w:eastAsia="Arial" w:hAnsi="Arial"/>
+                <w:color w:val="0F172A"/>
+                <w:sz w:val="20"/>
+                <w:szCs w:val="20"/>
+              </w:rPr>
+              <w:t xml:space="preserve">The Widgets &amp; Layout customization panel features a gradient background, shadow effects, and a completely new layout. Active widgets now show descriptions inline. Available widgets use a 3-column grid grouped by category with full descriptions visible.</w:t>
+            </w:r>
+          </w:p>
+        </w:tc>
+      </w:tr>
+      <w:tr>
+        <w:tc>
+          <w:tcPr>
+            <w:tcW w:type="dxa" w:w="1200"/>
+            <w:tcBorders>
+              <w:top w:val="single" w:color="E2E8F0" w:sz="1"/>
+              <w:left w:val="single" w:color="E2E8F0" w:sz="1"/>
+              <w:bottom w:val="single" w:color="E2E8F0" w:sz="1"/>
+              <w:right w:val="single" w:color="E2E8F0" w:sz="1"/>
+            </w:tcBorders>
+            <w:shd w:fill="FEE2E2" w:val="clear"/>
+            <w:tcMar>
+              <w:top w:type="dxa" w:w="80"/>
+              <w:left w:type="dxa" w:w="120"/>
+              <w:bottom w:type="dxa" w:w="80"/>
+              <w:right w:type="dxa" w:w="120"/>
+            </w:tcMar>
+            <w:vAlign w:val="center"/>
+          </w:tcPr>
+          <w:p>
+            <w:pPr>
+              <w:jc w:val="center"/>
+            </w:pPr>
+            <w:r>
+              <w:rPr>
+                <w:rFonts w:ascii="Arial" w:cs="Arial" w:eastAsia="Arial" w:hAnsi="Arial"/>
+                <w:b/>
+                <w:bCs/>
+                <w:color w:val="DC2626"/>
+                <w:sz w:val="16"/>
+                <w:szCs w:val="16"/>
+              </w:rPr>
+              <w:t xml:space="preserve">FIXED</w:t>
+            </w:r>
+          </w:p>
+        </w:tc>
+        <w:tc>
+          <w:tcPr>
+            <w:tcW w:type="dxa" w:w="8160"/>
+            <w:tcBorders>
+              <w:top w:val="single" w:color="E2E8F0" w:sz="1"/>
+              <w:left w:val="single" w:color="E2E8F0" w:sz="1"/>
+              <w:bottom w:val="single" w:color="E2E8F0" w:sz="1"/>
+              <w:right w:val="single" w:color="E2E8F0" w:sz="1"/>
+            </w:tcBorders>
+            <w:tcMar>
+              <w:top w:type="dxa" w:w="80"/>
+              <w:left w:type="dxa" w:w="120"/>
+              <w:bottom w:type="dxa" w:w="80"/>
+              <w:right w:type="dxa" w:w="120"/>
+            </w:tcMar>
+          </w:tcPr>
+          <w:p>
+            <w:r>
+              <w:rPr>
+                <w:rFonts w:ascii="Arial" w:cs="Arial" w:eastAsia="Arial" w:hAnsi="Arial"/>
+                <w:b/>
+                <w:bCs/>
+                <w:color w:val="7C3AED"/>
+                <w:sz w:val="20"/>
+                <w:szCs w:val="20"/>
+              </w:rPr>
+              <w:t xml:space="preserve">Removed Fake Data Widgets — </w:t>
+            </w:r>
+            <w:r>
+              <w:rPr>
+                <w:rFonts w:ascii="Arial" w:cs="Arial" w:eastAsia="Arial" w:hAnsi="Arial"/>
+                <w:color w:val="0F172A"/>
+                <w:sz w:val="20"/>
+                <w:szCs w:val="20"/>
+              </w:rPr>
+              <w:t xml:space="preserve">Dark Pool Activity and Social Sentiment widgets were displaying hardcoded sample data that could mislead users. Both have been disabled from the default dashboard and widget definitions. The rendering code is preserved and ready to reactivate when premium data sources (Unusual Whales, FlowAlgo, StockTwits) are connected.</w:t>
+            </w:r>
+          </w:p>
+        </w:tc>
+      </w:tr>
+      <w:tr>
+        <w:tc>
+          <w:tcPr>
+            <w:tcW w:type="dxa" w:w="1200"/>
+            <w:tcBorders>
+              <w:top w:val="single" w:color="E2E8F0" w:sz="1"/>
+              <w:left w:val="single" w:color="E2E8F0" w:sz="1"/>
+              <w:bottom w:val="single" w:color="E2E8F0" w:sz="1"/>
+              <w:right w:val="single" w:color="E2E8F0" w:sz="1"/>
+            </w:tcBorders>
+            <w:shd w:fill="FEE2E2" w:val="clear"/>
+            <w:tcMar>
+              <w:top w:type="dxa" w:w="80"/>
+              <w:left w:type="dxa" w:w="120"/>
+              <w:bottom w:type="dxa" w:w="80"/>
+              <w:right w:type="dxa" w:w="120"/>
+            </w:tcMar>
+            <w:vAlign w:val="center"/>
+          </w:tcPr>
+          <w:p>
+            <w:pPr>
+              <w:jc w:val="center"/>
+            </w:pPr>
+            <w:r>
+              <w:rPr>
+                <w:rFonts w:ascii="Arial" w:cs="Arial" w:eastAsia="Arial" w:hAnsi="Arial"/>
+                <w:b/>
+                <w:bCs/>
+                <w:color w:val="DC2626"/>
+                <w:sz w:val="16"/>
+                <w:szCs w:val="16"/>
+              </w:rPr>
+              <w:t xml:space="preserve">FIXED</w:t>
+            </w:r>
+          </w:p>
+        </w:tc>
+        <w:tc>
+          <w:tcPr>
+            <w:tcW w:type="dxa" w:w="8160"/>
+            <w:tcBorders>
+              <w:top w:val="single" w:color="E2E8F0" w:sz="1"/>
+              <w:left w:val="single" w:color="E2E8F0" w:sz="1"/>
+              <w:bottom w:val="single" w:color="E2E8F0" w:sz="1"/>
+              <w:right w:val="single" w:color="E2E8F0" w:sz="1"/>
+            </w:tcBorders>
+            <w:tcMar>
+              <w:top w:type="dxa" w:w="80"/>
+              <w:left w:type="dxa" w:w="120"/>
+              <w:bottom w:type="dxa" w:w="80"/>
+              <w:right w:type="dxa" w:w="120"/>
+            </w:tcMar>
+          </w:tcPr>
+          <w:p>
+            <w:r>
+              <w:rPr>
+                <w:rFonts w:ascii="Arial" w:cs="Arial" w:eastAsia="Arial" w:hAnsi="Arial"/>
+                <w:b/>
+                <w:bCs/>
+                <w:color w:val="7C3AED"/>
+                <w:sz w:val="20"/>
+                <w:szCs w:val="20"/>
+              </w:rPr>
+              <w:t xml:space="preserve">Fixed Duplicate State Variable — </w:t>
+            </w:r>
+            <w:r>
+              <w:rPr>
+                <w:rFonts w:ascii="Arial" w:cs="Arial" w:eastAsia="Arial" w:hAnsi="Arial"/>
+                <w:color w:val="0F172A"/>
+                <w:sz w:val="20"/>
+                <w:szCs w:val="20"/>
+              </w:rPr>
+              <w:t xml:space="preserve">Resolved a build-breaking error caused by the drawings state variable being declared twice from parallel feature implementations.</w:t>
+            </w:r>
+          </w:p>
+        </w:tc>
+      </w:tr>
+    </w:tbl>
+    <w:p>
+      <w:pPr>
+        <w:spacing w:before="300" w:after="300"/>
+      </w:pPr>
+    </w:p>
+    <w:tbl>
+      <w:tblPr>
+        <w:tblW w:type="dxa" w:w="9360"/>
+        <w:tblBorders>
+          <w:top w:val="single" w:color="auto" w:sz="4"/>
+          <w:left w:val="single" w:color="auto" w:sz="4"/>
+          <w:bottom w:val="single" w:color="auto" w:sz="4"/>
+          <w:right w:val="single" w:color="auto" w:sz="4"/>
+          <w:insideH w:val="single" w:color="auto" w:sz="4"/>
+          <w:insideV w:val="single" w:color="auto" w:sz="4"/>
+        </w:tblBorders>
+      </w:tblPr>
+      <w:tblGrid>
+        <w:gridCol w:w="1200"/>
+        <w:gridCol w:w="8160"/>
+      </w:tblGrid>
+      <w:tr>
+        <w:tc>
+          <w:tcPr>
+            <w:tcW w:type="dxa" w:w="9360"/>
+            <w:gridSpan w:val="2"/>
+            <w:tcBorders>
+              <w:top w:val="single" w:color="E2E8F0" w:sz="1"/>
+              <w:left w:val="single" w:color="E2E8F0" w:sz="1"/>
+              <w:bottom w:val="single" w:color="E2E8F0" w:sz="1"/>
+              <w:right w:val="single" w:color="E2E8F0" w:sz="1"/>
+            </w:tcBorders>
+            <w:shd w:fill="0F172A" w:val="clear"/>
+            <w:tcMar>
+              <w:top w:type="dxa" w:w="120"/>
+              <w:left w:type="dxa" w:w="160"/>
+              <w:bottom w:type="dxa" w:w="120"/>
+              <w:right w:type="dxa" w:w="160"/>
+            </w:tcMar>
+          </w:tcPr>
+          <w:p>
+            <w:r>
+              <w:rPr>
+                <w:rFonts w:ascii="Arial" w:cs="Arial" w:eastAsia="Arial" w:hAnsi="Arial"/>
+                <w:b/>
+                <w:bCs/>
+                <w:color w:val="FFFFFF"/>
+                <w:sz w:val="28"/>
+                <w:szCs w:val="28"/>
+              </w:rPr>
+              <w:t xml:space="preserve">v3.0.0</w:t>
+            </w:r>
+            <w:r>
+              <w:rPr>
+                <w:rFonts w:ascii="Arial" w:cs="Arial" w:eastAsia="Arial" w:hAnsi="Arial"/>
+                <w:color w:val="94A3B8"/>
+                <w:sz w:val="20"/>
+                <w:szCs w:val="20"/>
+              </w:rPr>
+              <w:t xml:space="preserve">   —   February 8, 2026</w:t>
+            </w:r>
+          </w:p>
+        </w:tc>
+      </w:tr>
+      <w:tr>
+        <w:tc>
+          <w:tcPr>
+            <w:tcW w:type="dxa" w:w="9360"/>
+            <w:gridSpan w:val="2"/>
+            <w:tcBorders>
+              <w:top w:val="single" w:color="E2E8F0" w:sz="1"/>
+              <w:left w:val="single" w:color="E2E8F0" w:sz="1"/>
+              <w:bottom w:val="single" w:color="E2E8F0" w:sz="1"/>
+              <w:right w:val="single" w:color="E2E8F0" w:sz="1"/>
+            </w:tcBorders>
+            <w:shd w:fill="EFF6FF" w:val="clear"/>
+            <w:tcMar>
+              <w:top w:type="dxa" w:w="80"/>
+              <w:left w:type="dxa" w:w="160"/>
+              <w:bottom w:type="dxa" w:w="80"/>
+              <w:right w:type="dxa" w:w="160"/>
+            </w:tcMar>
+          </w:tcPr>
+          <w:p>
+            <w:r>
+              <w:rPr>
+                <w:rFonts w:ascii="Arial" w:cs="Arial" w:eastAsia="Arial" w:hAnsi="Arial"/>
+                <w:i/>
+                <w:iCs/>
+                <w:color w:val="334155"/>
+                <w:sz w:val="22"/>
+                <w:szCs w:val="22"/>
+              </w:rPr>
               <w:t xml:space="preserve">MODUS v3 — Paper Trading, AI Briefing, 8 New Widgets, Gamification &amp; Premium UI</w:t>
             </w:r>
           </w:p>
@@ -696,16 +1555,16 @@
                 <w:sz w:val="20"/>
                 <w:szCs w:val="20"/>
               </w:rPr>
-              <w:t xml:space="preserve">Dark Pool Activity Widget — </w:t>
-            </w:r>
-            <w:r>
-              <w:rPr>
-                <w:rFonts w:ascii="Arial" w:cs="Arial" w:eastAsia="Arial" w:hAnsi="Arial"/>
-                <w:color w:val="0F172A"/>
-                <w:sz w:val="20"/>
-                <w:szCs w:val="20"/>
-              </w:rPr>
-              <w:t xml:space="preserve">Monitor unusual institutional block trades with volume comparisons, buy/sell side indicators, and price impact analysis. Spot large-money moves before they affect the broader market.</w:t>
+              <w:t xml:space="preserve">Sector Rotation Widget — </w:t>
+            </w:r>
+            <w:r>
+              <w:rPr>
+                <w:rFonts w:ascii="Arial" w:cs="Arial" w:eastAsia="Arial" w:hAnsi="Arial"/>
+                <w:color w:val="0F172A"/>
+                <w:sz w:val="20"/>
+                <w:szCs w:val="20"/>
+              </w:rPr>
+              <w:t xml:space="preserve">Track which market sectors are rotating in and out of favor with directional momentum indicators. See sector-level trend arrows, performance metrics, and capital flow direction in real time.</w:t>
             </w:r>
           </w:p>
         </w:tc>
@@ -772,82 +1631,6 @@
                 <w:sz w:val="20"/>
                 <w:szCs w:val="20"/>
               </w:rPr>
-              <w:t xml:space="preserve">Sector Rotation Widget — </w:t>
-            </w:r>
-            <w:r>
-              <w:rPr>
-                <w:rFonts w:ascii="Arial" w:cs="Arial" w:eastAsia="Arial" w:hAnsi="Arial"/>
-                <w:color w:val="0F172A"/>
-                <w:sz w:val="20"/>
-                <w:szCs w:val="20"/>
-              </w:rPr>
-              <w:t xml:space="preserve">Track which market sectors are rotating in and out of favor with directional momentum indicators. See sector-level trend arrows, performance metrics, and capital flow direction in real time.</w:t>
-            </w:r>
-          </w:p>
-        </w:tc>
-      </w:tr>
-      <w:tr>
-        <w:tc>
-          <w:tcPr>
-            <w:tcW w:type="dxa" w:w="1200"/>
-            <w:tcBorders>
-              <w:top w:val="single" w:color="E2E8F0" w:sz="1"/>
-              <w:left w:val="single" w:color="E2E8F0" w:sz="1"/>
-              <w:bottom w:val="single" w:color="E2E8F0" w:sz="1"/>
-              <w:right w:val="single" w:color="E2E8F0" w:sz="1"/>
-            </w:tcBorders>
-            <w:shd w:fill="D1FAE5" w:val="clear"/>
-            <w:tcMar>
-              <w:top w:type="dxa" w:w="80"/>
-              <w:left w:type="dxa" w:w="120"/>
-              <w:bottom w:type="dxa" w:w="80"/>
-              <w:right w:type="dxa" w:w="120"/>
-            </w:tcMar>
-            <w:vAlign w:val="center"/>
-          </w:tcPr>
-          <w:p>
-            <w:pPr>
-              <w:jc w:val="center"/>
-            </w:pPr>
-            <w:r>
-              <w:rPr>
-                <w:rFonts w:ascii="Arial" w:cs="Arial" w:eastAsia="Arial" w:hAnsi="Arial"/>
-                <w:b/>
-                <w:bCs/>
-                <w:color w:val="059669"/>
-                <w:sz w:val="16"/>
-                <w:szCs w:val="16"/>
-              </w:rPr>
-              <w:t xml:space="preserve">NEW</w:t>
-            </w:r>
-          </w:p>
-        </w:tc>
-        <w:tc>
-          <w:tcPr>
-            <w:tcW w:type="dxa" w:w="8160"/>
-            <w:tcBorders>
-              <w:top w:val="single" w:color="E2E8F0" w:sz="1"/>
-              <w:left w:val="single" w:color="E2E8F0" w:sz="1"/>
-              <w:bottom w:val="single" w:color="E2E8F0" w:sz="1"/>
-              <w:right w:val="single" w:color="E2E8F0" w:sz="1"/>
-            </w:tcBorders>
-            <w:tcMar>
-              <w:top w:type="dxa" w:w="80"/>
-              <w:left w:type="dxa" w:w="120"/>
-              <w:bottom w:type="dxa" w:w="80"/>
-              <w:right w:type="dxa" w:w="120"/>
-            </w:tcMar>
-          </w:tcPr>
-          <w:p>
-            <w:r>
-              <w:rPr>
-                <w:rFonts w:ascii="Arial" w:cs="Arial" w:eastAsia="Arial" w:hAnsi="Arial"/>
-                <w:b/>
-                <w:bCs/>
-                <w:color w:val="7C3AED"/>
-                <w:sz w:val="20"/>
-                <w:szCs w:val="20"/>
-              </w:rPr>
               <w:t xml:space="preserve">Market Breadth Widget — </w:t>
             </w:r>
             <w:r>
@@ -858,82 +1641,6 @@
                 <w:szCs w:val="20"/>
               </w:rPr>
               <w:t xml:space="preserve">Monitor advance/decline ratios, new highs vs new lows, and breadth thrust readings. Understand whether market moves are broad-based or driven by just a few large-cap names.</w:t>
-            </w:r>
-          </w:p>
-        </w:tc>
-      </w:tr>
-      <w:tr>
-        <w:tc>
-          <w:tcPr>
-            <w:tcW w:type="dxa" w:w="1200"/>
-            <w:tcBorders>
-              <w:top w:val="single" w:color="E2E8F0" w:sz="1"/>
-              <w:left w:val="single" w:color="E2E8F0" w:sz="1"/>
-              <w:bottom w:val="single" w:color="E2E8F0" w:sz="1"/>
-              <w:right w:val="single" w:color="E2E8F0" w:sz="1"/>
-            </w:tcBorders>
-            <w:shd w:fill="D1FAE5" w:val="clear"/>
-            <w:tcMar>
-              <w:top w:type="dxa" w:w="80"/>
-              <w:left w:type="dxa" w:w="120"/>
-              <w:bottom w:type="dxa" w:w="80"/>
-              <w:right w:type="dxa" w:w="120"/>
-            </w:tcMar>
-            <w:vAlign w:val="center"/>
-          </w:tcPr>
-          <w:p>
-            <w:pPr>
-              <w:jc w:val="center"/>
-            </w:pPr>
-            <w:r>
-              <w:rPr>
-                <w:rFonts w:ascii="Arial" w:cs="Arial" w:eastAsia="Arial" w:hAnsi="Arial"/>
-                <w:b/>
-                <w:bCs/>
-                <w:color w:val="059669"/>
-                <w:sz w:val="16"/>
-                <w:szCs w:val="16"/>
-              </w:rPr>
-              <w:t xml:space="preserve">NEW</w:t>
-            </w:r>
-          </w:p>
-        </w:tc>
-        <w:tc>
-          <w:tcPr>
-            <w:tcW w:type="dxa" w:w="8160"/>
-            <w:tcBorders>
-              <w:top w:val="single" w:color="E2E8F0" w:sz="1"/>
-              <w:left w:val="single" w:color="E2E8F0" w:sz="1"/>
-              <w:bottom w:val="single" w:color="E2E8F0" w:sz="1"/>
-              <w:right w:val="single" w:color="E2E8F0" w:sz="1"/>
-            </w:tcBorders>
-            <w:tcMar>
-              <w:top w:type="dxa" w:w="80"/>
-              <w:left w:type="dxa" w:w="120"/>
-              <w:bottom w:type="dxa" w:w="80"/>
-              <w:right w:type="dxa" w:w="120"/>
-            </w:tcMar>
-          </w:tcPr>
-          <w:p>
-            <w:r>
-              <w:rPr>
-                <w:rFonts w:ascii="Arial" w:cs="Arial" w:eastAsia="Arial" w:hAnsi="Arial"/>
-                <w:b/>
-                <w:bCs/>
-                <w:color w:val="7C3AED"/>
-                <w:sz w:val="20"/>
-                <w:szCs w:val="20"/>
-              </w:rPr>
-              <w:t xml:space="preserve">Social Sentiment Widget — </w:t>
-            </w:r>
-            <w:r>
-              <w:rPr>
-                <w:rFonts w:ascii="Arial" w:cs="Arial" w:eastAsia="Arial" w:hAnsi="Arial"/>
-                <w:color w:val="0F172A"/>
-                <w:sz w:val="20"/>
-                <w:szCs w:val="20"/>
-              </w:rPr>
-              <w:t xml:space="preserve">Track trending tickers across social media with bullish, neutral, and bearish sentiment breakdowns. See mention counts, sentiment scores, and momentum indicators for the most-discussed stocks.</w:t>
             </w:r>
           </w:p>
         </w:tc>
@@ -10908,7 +11615,7 @@
           <w:sz w:val="20"/>
           <w:szCs w:val="20"/>
         </w:rPr>
-        <w:t xml:space="preserve">February 8, 2026 at 9:43 AM EST</w:t>
+        <w:t xml:space="preserve">February 8, 2026 at 10:18 AM EST</w:t>
       </w:r>
     </w:p>
     <w:sectPr>

</xml_diff>

<commit_message>
docs: fix document formatting and add v3.1.1 changelog
- Rewrite guide doc generator to properly use TextRun children for all
  text formatting (size, bold, color, font) — was silently ignored on
  Paragraph objects causing plain unstyled output.
- Add v3.1.1 changelog entry for theme builder crash, widget rendering,
  and voice command bug fixes.
- Update About section to reference v3.1.1.
- Regenerate both MODUS_Complete_Guide.docx and MODUS_Changelog.docx.

Co-Authored-By: Claude Opus 4.6 <noreply@anthropic.com>
</commit_message>
<xml_diff>
--- a/MODUS_Changelog_Feb8_2026.docx
+++ b/MODUS_Changelog_Feb8_2026.docx
@@ -138,7 +138,7 @@
                 <w:sz w:val="36"/>
                 <w:szCs w:val="36"/>
               </w:rPr>
-              <w:t xml:space="preserve">16</w:t>
+              <w:t xml:space="preserve">17</w:t>
             </w:r>
           </w:p>
           <w:p>
@@ -238,7 +238,7 @@
                 <w:sz w:val="36"/>
                 <w:szCs w:val="36"/>
               </w:rPr>
-              <w:t xml:space="preserve">32</w:t>
+              <w:t xml:space="preserve">34</w:t>
             </w:r>
           </w:p>
           <w:p>
@@ -288,7 +288,7 @@
                 <w:sz w:val="36"/>
                 <w:szCs w:val="36"/>
               </w:rPr>
-              <w:t xml:space="preserve">23</w:t>
+              <w:t xml:space="preserve">27</w:t>
             </w:r>
           </w:p>
           <w:p>
@@ -312,6 +312,561 @@
       <w:r>
         <w:br w:type="page"/>
       </w:r>
+    </w:p>
+    <w:tbl>
+      <w:tblPr>
+        <w:tblW w:type="dxa" w:w="9360"/>
+        <w:tblBorders>
+          <w:top w:val="single" w:color="auto" w:sz="4"/>
+          <w:left w:val="single" w:color="auto" w:sz="4"/>
+          <w:bottom w:val="single" w:color="auto" w:sz="4"/>
+          <w:right w:val="single" w:color="auto" w:sz="4"/>
+          <w:insideH w:val="single" w:color="auto" w:sz="4"/>
+          <w:insideV w:val="single" w:color="auto" w:sz="4"/>
+        </w:tblBorders>
+      </w:tblPr>
+      <w:tblGrid>
+        <w:gridCol w:w="1200"/>
+        <w:gridCol w:w="8160"/>
+      </w:tblGrid>
+      <w:tr>
+        <w:tc>
+          <w:tcPr>
+            <w:tcW w:type="dxa" w:w="9360"/>
+            <w:gridSpan w:val="2"/>
+            <w:tcBorders>
+              <w:top w:val="single" w:color="E2E8F0" w:sz="1"/>
+              <w:left w:val="single" w:color="E2E8F0" w:sz="1"/>
+              <w:bottom w:val="single" w:color="E2E8F0" w:sz="1"/>
+              <w:right w:val="single" w:color="E2E8F0" w:sz="1"/>
+            </w:tcBorders>
+            <w:shd w:fill="0F172A" w:val="clear"/>
+            <w:tcMar>
+              <w:top w:type="dxa" w:w="120"/>
+              <w:left w:type="dxa" w:w="160"/>
+              <w:bottom w:type="dxa" w:w="120"/>
+              <w:right w:type="dxa" w:w="160"/>
+            </w:tcMar>
+          </w:tcPr>
+          <w:p>
+            <w:r>
+              <w:rPr>
+                <w:rFonts w:ascii="Arial" w:cs="Arial" w:eastAsia="Arial" w:hAnsi="Arial"/>
+                <w:b/>
+                <w:bCs/>
+                <w:color w:val="FFFFFF"/>
+                <w:sz w:val="28"/>
+                <w:szCs w:val="28"/>
+              </w:rPr>
+              <w:t xml:space="preserve">v3.1.1</w:t>
+            </w:r>
+            <w:r>
+              <w:rPr>
+                <w:rFonts w:ascii="Arial" w:cs="Arial" w:eastAsia="Arial" w:hAnsi="Arial"/>
+                <w:color w:val="94A3B8"/>
+                <w:sz w:val="20"/>
+                <w:szCs w:val="20"/>
+              </w:rPr>
+              <w:t xml:space="preserve">   —   February 8, 2026</w:t>
+            </w:r>
+          </w:p>
+        </w:tc>
+      </w:tr>
+      <w:tr>
+        <w:tc>
+          <w:tcPr>
+            <w:tcW w:type="dxa" w:w="9360"/>
+            <w:gridSpan w:val="2"/>
+            <w:tcBorders>
+              <w:top w:val="single" w:color="E2E8F0" w:sz="1"/>
+              <w:left w:val="single" w:color="E2E8F0" w:sz="1"/>
+              <w:bottom w:val="single" w:color="E2E8F0" w:sz="1"/>
+              <w:right w:val="single" w:color="E2E8F0" w:sz="1"/>
+            </w:tcBorders>
+            <w:shd w:fill="EFF6FF" w:val="clear"/>
+            <w:tcMar>
+              <w:top w:type="dxa" w:w="80"/>
+              <w:left w:type="dxa" w:w="160"/>
+              <w:bottom w:type="dxa" w:w="80"/>
+              <w:right w:type="dxa" w:w="160"/>
+            </w:tcMar>
+          </w:tcPr>
+          <w:p>
+            <w:r>
+              <w:rPr>
+                <w:rFonts w:ascii="Arial" w:cs="Arial" w:eastAsia="Arial" w:hAnsi="Arial"/>
+                <w:i/>
+                <w:iCs/>
+                <w:color w:val="334155"/>
+                <w:sz w:val="22"/>
+                <w:szCs w:val="22"/>
+              </w:rPr>
+              <w:t xml:space="preserve">Critical Bug Fixes — Theme Builder, Widget Rendering &amp; Voice Commands</w:t>
+            </w:r>
+          </w:p>
+        </w:tc>
+      </w:tr>
+      <w:tr>
+        <w:tc>
+          <w:tcPr>
+            <w:tcW w:type="dxa" w:w="1200"/>
+            <w:tcBorders>
+              <w:top w:val="single" w:color="E2E8F0" w:sz="1"/>
+              <w:left w:val="single" w:color="E2E8F0" w:sz="1"/>
+              <w:bottom w:val="single" w:color="E2E8F0" w:sz="1"/>
+              <w:right w:val="single" w:color="E2E8F0" w:sz="1"/>
+            </w:tcBorders>
+            <w:shd w:fill="FEE2E2" w:val="clear"/>
+            <w:tcMar>
+              <w:top w:type="dxa" w:w="80"/>
+              <w:left w:type="dxa" w:w="120"/>
+              <w:bottom w:type="dxa" w:w="80"/>
+              <w:right w:type="dxa" w:w="120"/>
+            </w:tcMar>
+            <w:vAlign w:val="center"/>
+          </w:tcPr>
+          <w:p>
+            <w:pPr>
+              <w:jc w:val="center"/>
+            </w:pPr>
+            <w:r>
+              <w:rPr>
+                <w:rFonts w:ascii="Arial" w:cs="Arial" w:eastAsia="Arial" w:hAnsi="Arial"/>
+                <w:b/>
+                <w:bCs/>
+                <w:color w:val="DC2626"/>
+                <w:sz w:val="16"/>
+                <w:szCs w:val="16"/>
+              </w:rPr>
+              <w:t xml:space="preserve">FIXED</w:t>
+            </w:r>
+          </w:p>
+        </w:tc>
+        <w:tc>
+          <w:tcPr>
+            <w:tcW w:type="dxa" w:w="8160"/>
+            <w:tcBorders>
+              <w:top w:val="single" w:color="E2E8F0" w:sz="1"/>
+              <w:left w:val="single" w:color="E2E8F0" w:sz="1"/>
+              <w:bottom w:val="single" w:color="E2E8F0" w:sz="1"/>
+              <w:right w:val="single" w:color="E2E8F0" w:sz="1"/>
+            </w:tcBorders>
+            <w:tcMar>
+              <w:top w:type="dxa" w:w="80"/>
+              <w:left w:type="dxa" w:w="120"/>
+              <w:bottom w:type="dxa" w:w="80"/>
+              <w:right w:type="dxa" w:w="120"/>
+            </w:tcMar>
+          </w:tcPr>
+          <w:p>
+            <w:r>
+              <w:rPr>
+                <w:rFonts w:ascii="Arial" w:cs="Arial" w:eastAsia="Arial" w:hAnsi="Arial"/>
+                <w:b/>
+                <w:bCs/>
+                <w:color w:val="7C3AED"/>
+                <w:sz w:val="20"/>
+                <w:szCs w:val="20"/>
+              </w:rPr>
+              <w:t xml:space="preserve">Theme Builder Crash Fixed — </w:t>
+            </w:r>
+            <w:r>
+              <w:rPr>
+                <w:rFonts w:ascii="Arial" w:cs="Arial" w:eastAsia="Arial" w:hAnsi="Arial"/>
+                <w:color w:val="0F172A"/>
+                <w:sz w:val="20"/>
+                <w:szCs w:val="20"/>
+              </w:rPr>
+              <w:t xml:space="preserve">Resolved a critical crash where applying custom themes caused an unrecoverable error. The issue was classList.add() throwing on theme names with spaces (e.g. "theme-custom-Warm Gray"). Now properly uses a single "theme-custom" class with CSS variables for all custom themes.</w:t>
+            </w:r>
+          </w:p>
+        </w:tc>
+      </w:tr>
+      <w:tr>
+        <w:tc>
+          <w:tcPr>
+            <w:tcW w:type="dxa" w:w="1200"/>
+            <w:tcBorders>
+              <w:top w:val="single" w:color="E2E8F0" w:sz="1"/>
+              <w:left w:val="single" w:color="E2E8F0" w:sz="1"/>
+              <w:bottom w:val="single" w:color="E2E8F0" w:sz="1"/>
+              <w:right w:val="single" w:color="E2E8F0" w:sz="1"/>
+            </w:tcBorders>
+            <w:shd w:fill="FEE2E2" w:val="clear"/>
+            <w:tcMar>
+              <w:top w:type="dxa" w:w="80"/>
+              <w:left w:type="dxa" w:w="120"/>
+              <w:bottom w:type="dxa" w:w="80"/>
+              <w:right w:type="dxa" w:w="120"/>
+            </w:tcMar>
+            <w:vAlign w:val="center"/>
+          </w:tcPr>
+          <w:p>
+            <w:pPr>
+              <w:jc w:val="center"/>
+            </w:pPr>
+            <w:r>
+              <w:rPr>
+                <w:rFonts w:ascii="Arial" w:cs="Arial" w:eastAsia="Arial" w:hAnsi="Arial"/>
+                <w:b/>
+                <w:bCs/>
+                <w:color w:val="DC2626"/>
+                <w:sz w:val="16"/>
+                <w:szCs w:val="16"/>
+              </w:rPr>
+              <w:t xml:space="preserve">FIXED</w:t>
+            </w:r>
+          </w:p>
+        </w:tc>
+        <w:tc>
+          <w:tcPr>
+            <w:tcW w:type="dxa" w:w="8160"/>
+            <w:tcBorders>
+              <w:top w:val="single" w:color="E2E8F0" w:sz="1"/>
+              <w:left w:val="single" w:color="E2E8F0" w:sz="1"/>
+              <w:bottom w:val="single" w:color="E2E8F0" w:sz="1"/>
+              <w:right w:val="single" w:color="E2E8F0" w:sz="1"/>
+            </w:tcBorders>
+            <w:tcMar>
+              <w:top w:type="dxa" w:w="80"/>
+              <w:left w:type="dxa" w:w="120"/>
+              <w:bottom w:type="dxa" w:w="80"/>
+              <w:right w:type="dxa" w:w="120"/>
+            </w:tcMar>
+          </w:tcPr>
+          <w:p>
+            <w:r>
+              <w:rPr>
+                <w:rFonts w:ascii="Arial" w:cs="Arial" w:eastAsia="Arial" w:hAnsi="Arial"/>
+                <w:b/>
+                <w:bCs/>
+                <w:color w:val="7C3AED"/>
+                <w:sz w:val="20"/>
+                <w:szCs w:val="20"/>
+              </w:rPr>
+              <w:t xml:space="preserve">Crypto Widget Rendering Fixed — </w:t>
+            </w:r>
+            <w:r>
+              <w:rPr>
+                <w:rFonts w:ascii="Arial" w:cs="Arial" w:eastAsia="Arial" w:hAnsi="Arial"/>
+                <w:color w:val="0F172A"/>
+                <w:sz w:val="20"/>
+                <w:szCs w:val="20"/>
+              </w:rPr>
+              <w:t xml:space="preserve">Fixed the Crypto Prices widget not appearing when added to the dashboard. The root cause was calling wrapProps as a function (wrapProps(wKey)) when it is actually an object. Changed to spread syntax {...wrapProps} with proper inner card wrapper.</w:t>
+            </w:r>
+          </w:p>
+        </w:tc>
+      </w:tr>
+      <w:tr>
+        <w:tc>
+          <w:tcPr>
+            <w:tcW w:type="dxa" w:w="1200"/>
+            <w:tcBorders>
+              <w:top w:val="single" w:color="E2E8F0" w:sz="1"/>
+              <w:left w:val="single" w:color="E2E8F0" w:sz="1"/>
+              <w:bottom w:val="single" w:color="E2E8F0" w:sz="1"/>
+              <w:right w:val="single" w:color="E2E8F0" w:sz="1"/>
+            </w:tcBorders>
+            <w:shd w:fill="FEE2E2" w:val="clear"/>
+            <w:tcMar>
+              <w:top w:type="dxa" w:w="80"/>
+              <w:left w:type="dxa" w:w="120"/>
+              <w:bottom w:type="dxa" w:w="80"/>
+              <w:right w:type="dxa" w:w="120"/>
+            </w:tcMar>
+            <w:vAlign w:val="center"/>
+          </w:tcPr>
+          <w:p>
+            <w:pPr>
+              <w:jc w:val="center"/>
+            </w:pPr>
+            <w:r>
+              <w:rPr>
+                <w:rFonts w:ascii="Arial" w:cs="Arial" w:eastAsia="Arial" w:hAnsi="Arial"/>
+                <w:b/>
+                <w:bCs/>
+                <w:color w:val="DC2626"/>
+                <w:sz w:val="16"/>
+                <w:szCs w:val="16"/>
+              </w:rPr>
+              <w:t xml:space="preserve">FIXED</w:t>
+            </w:r>
+          </w:p>
+        </w:tc>
+        <w:tc>
+          <w:tcPr>
+            <w:tcW w:type="dxa" w:w="8160"/>
+            <w:tcBorders>
+              <w:top w:val="single" w:color="E2E8F0" w:sz="1"/>
+              <w:left w:val="single" w:color="E2E8F0" w:sz="1"/>
+              <w:bottom w:val="single" w:color="E2E8F0" w:sz="1"/>
+              <w:right w:val="single" w:color="E2E8F0" w:sz="1"/>
+            </w:tcBorders>
+            <w:tcMar>
+              <w:top w:type="dxa" w:w="80"/>
+              <w:left w:type="dxa" w:w="120"/>
+              <w:bottom w:type="dxa" w:w="80"/>
+              <w:right w:type="dxa" w:w="120"/>
+            </w:tcMar>
+          </w:tcPr>
+          <w:p>
+            <w:r>
+              <w:rPr>
+                <w:rFonts w:ascii="Arial" w:cs="Arial" w:eastAsia="Arial" w:hAnsi="Arial"/>
+                <w:b/>
+                <w:bCs/>
+                <w:color w:val="7C3AED"/>
+                <w:sz w:val="20"/>
+                <w:szCs w:val="20"/>
+              </w:rPr>
+              <w:t xml:space="preserve">Drawing Tools Widget Rendering Fixed — </w:t>
+            </w:r>
+            <w:r>
+              <w:rPr>
+                <w:rFonts w:ascii="Arial" w:cs="Arial" w:eastAsia="Arial" w:hAnsi="Arial"/>
+                <w:color w:val="0F172A"/>
+                <w:sz w:val="20"/>
+                <w:szCs w:val="20"/>
+              </w:rPr>
+              <w:t xml:space="preserve">Fixed the Chart Drawing Tools widget failing to render due to the same wrapProps function-call bug. Also fixed a missing closing &lt;/div&gt; tag that caused a JSX structure error.</w:t>
+            </w:r>
+          </w:p>
+        </w:tc>
+      </w:tr>
+      <w:tr>
+        <w:tc>
+          <w:tcPr>
+            <w:tcW w:type="dxa" w:w="1200"/>
+            <w:tcBorders>
+              <w:top w:val="single" w:color="E2E8F0" w:sz="1"/>
+              <w:left w:val="single" w:color="E2E8F0" w:sz="1"/>
+              <w:bottom w:val="single" w:color="E2E8F0" w:sz="1"/>
+              <w:right w:val="single" w:color="E2E8F0" w:sz="1"/>
+            </w:tcBorders>
+            <w:shd w:fill="FEE2E2" w:val="clear"/>
+            <w:tcMar>
+              <w:top w:type="dxa" w:w="80"/>
+              <w:left w:type="dxa" w:w="120"/>
+              <w:bottom w:type="dxa" w:w="80"/>
+              <w:right w:type="dxa" w:w="120"/>
+            </w:tcMar>
+            <w:vAlign w:val="center"/>
+          </w:tcPr>
+          <w:p>
+            <w:pPr>
+              <w:jc w:val="center"/>
+            </w:pPr>
+            <w:r>
+              <w:rPr>
+                <w:rFonts w:ascii="Arial" w:cs="Arial" w:eastAsia="Arial" w:hAnsi="Arial"/>
+                <w:b/>
+                <w:bCs/>
+                <w:color w:val="DC2626"/>
+                <w:sz w:val="16"/>
+                <w:szCs w:val="16"/>
+              </w:rPr>
+              <w:t xml:space="preserve">FIXED</w:t>
+            </w:r>
+          </w:p>
+        </w:tc>
+        <w:tc>
+          <w:tcPr>
+            <w:tcW w:type="dxa" w:w="8160"/>
+            <w:tcBorders>
+              <w:top w:val="single" w:color="E2E8F0" w:sz="1"/>
+              <w:left w:val="single" w:color="E2E8F0" w:sz="1"/>
+              <w:bottom w:val="single" w:color="E2E8F0" w:sz="1"/>
+              <w:right w:val="single" w:color="E2E8F0" w:sz="1"/>
+            </w:tcBorders>
+            <w:tcMar>
+              <w:top w:type="dxa" w:w="80"/>
+              <w:left w:type="dxa" w:w="120"/>
+              <w:bottom w:type="dxa" w:w="80"/>
+              <w:right w:type="dxa" w:w="120"/>
+            </w:tcMar>
+          </w:tcPr>
+          <w:p>
+            <w:r>
+              <w:rPr>
+                <w:rFonts w:ascii="Arial" w:cs="Arial" w:eastAsia="Arial" w:hAnsi="Arial"/>
+                <w:b/>
+                <w:bCs/>
+                <w:color w:val="7C3AED"/>
+                <w:sz w:val="20"/>
+                <w:szCs w:val="20"/>
+              </w:rPr>
+              <w:t xml:space="preserve">Voice Commands Improved — </w:t>
+            </w:r>
+            <w:r>
+              <w:rPr>
+                <w:rFonts w:ascii="Arial" w:cs="Arial" w:eastAsia="Arial" w:hAnsi="Arial"/>
+                <w:color w:val="0F172A"/>
+                <w:sz w:val="20"/>
+                <w:szCs w:val="20"/>
+              </w:rPr>
+              <w:t xml:space="preserve">Added explicit checks for HTTPS/secure context and navigator.mediaDevices availability. Voice commands now show clear error messages explaining why they cannot work (e.g. HTTP connection, denied microphone permission, no microphone detected) instead of failing silently.</w:t>
+            </w:r>
+          </w:p>
+        </w:tc>
+      </w:tr>
+      <w:tr>
+        <w:tc>
+          <w:tcPr>
+            <w:tcW w:type="dxa" w:w="1200"/>
+            <w:tcBorders>
+              <w:top w:val="single" w:color="E2E8F0" w:sz="1"/>
+              <w:left w:val="single" w:color="E2E8F0" w:sz="1"/>
+              <w:bottom w:val="single" w:color="E2E8F0" w:sz="1"/>
+              <w:right w:val="single" w:color="E2E8F0" w:sz="1"/>
+            </w:tcBorders>
+            <w:shd w:fill="DBEAFE" w:val="clear"/>
+            <w:tcMar>
+              <w:top w:type="dxa" w:w="80"/>
+              <w:left w:type="dxa" w:w="120"/>
+              <w:bottom w:type="dxa" w:w="80"/>
+              <w:right w:type="dxa" w:w="120"/>
+            </w:tcMar>
+            <w:vAlign w:val="center"/>
+          </w:tcPr>
+          <w:p>
+            <w:pPr>
+              <w:jc w:val="center"/>
+            </w:pPr>
+            <w:r>
+              <w:rPr>
+                <w:rFonts w:ascii="Arial" w:cs="Arial" w:eastAsia="Arial" w:hAnsi="Arial"/>
+                <w:b/>
+                <w:bCs/>
+                <w:color w:val="2563EB"/>
+                <w:sz w:val="16"/>
+                <w:szCs w:val="16"/>
+              </w:rPr>
+              <w:t xml:space="preserve">IMPROVED</w:t>
+            </w:r>
+          </w:p>
+        </w:tc>
+        <w:tc>
+          <w:tcPr>
+            <w:tcW w:type="dxa" w:w="8160"/>
+            <w:tcBorders>
+              <w:top w:val="single" w:color="E2E8F0" w:sz="1"/>
+              <w:left w:val="single" w:color="E2E8F0" w:sz="1"/>
+              <w:bottom w:val="single" w:color="E2E8F0" w:sz="1"/>
+              <w:right w:val="single" w:color="E2E8F0" w:sz="1"/>
+            </w:tcBorders>
+            <w:tcMar>
+              <w:top w:type="dxa" w:w="80"/>
+              <w:left w:type="dxa" w:w="120"/>
+              <w:bottom w:type="dxa" w:w="80"/>
+              <w:right w:type="dxa" w:w="120"/>
+            </w:tcMar>
+          </w:tcPr>
+          <w:p>
+            <w:r>
+              <w:rPr>
+                <w:rFonts w:ascii="Arial" w:cs="Arial" w:eastAsia="Arial" w:hAnsi="Arial"/>
+                <w:b/>
+                <w:bCs/>
+                <w:color w:val="7C3AED"/>
+                <w:sz w:val="20"/>
+                <w:szCs w:val="20"/>
+              </w:rPr>
+              <w:t xml:space="preserve">Custom Theme CSS Rules — </w:t>
+            </w:r>
+            <w:r>
+              <w:rPr>
+                <w:rFonts w:ascii="Arial" w:cs="Arial" w:eastAsia="Arial" w:hAnsi="Arial"/>
+                <w:color w:val="0F172A"/>
+                <w:sz w:val="20"/>
+                <w:szCs w:val="20"/>
+              </w:rPr>
+              <w:t xml:space="preserve">Added dedicated .theme-custom CSS rules that properly apply custom theme colors to all page elements including sidebar, header, cards, and main content area via CSS variables.</w:t>
+            </w:r>
+          </w:p>
+        </w:tc>
+      </w:tr>
+      <w:tr>
+        <w:tc>
+          <w:tcPr>
+            <w:tcW w:type="dxa" w:w="1200"/>
+            <w:tcBorders>
+              <w:top w:val="single" w:color="E2E8F0" w:sz="1"/>
+              <w:left w:val="single" w:color="E2E8F0" w:sz="1"/>
+              <w:bottom w:val="single" w:color="E2E8F0" w:sz="1"/>
+              <w:right w:val="single" w:color="E2E8F0" w:sz="1"/>
+            </w:tcBorders>
+            <w:shd w:fill="DBEAFE" w:val="clear"/>
+            <w:tcMar>
+              <w:top w:type="dxa" w:w="80"/>
+              <w:left w:type="dxa" w:w="120"/>
+              <w:bottom w:type="dxa" w:w="80"/>
+              <w:right w:type="dxa" w:w="120"/>
+            </w:tcMar>
+            <w:vAlign w:val="center"/>
+          </w:tcPr>
+          <w:p>
+            <w:pPr>
+              <w:jc w:val="center"/>
+            </w:pPr>
+            <w:r>
+              <w:rPr>
+                <w:rFonts w:ascii="Arial" w:cs="Arial" w:eastAsia="Arial" w:hAnsi="Arial"/>
+                <w:b/>
+                <w:bCs/>
+                <w:color w:val="2563EB"/>
+                <w:sz w:val="16"/>
+                <w:szCs w:val="16"/>
+              </w:rPr>
+              <w:t xml:space="preserve">IMPROVED</w:t>
+            </w:r>
+          </w:p>
+        </w:tc>
+        <w:tc>
+          <w:tcPr>
+            <w:tcW w:type="dxa" w:w="8160"/>
+            <w:tcBorders>
+              <w:top w:val="single" w:color="E2E8F0" w:sz="1"/>
+              <w:left w:val="single" w:color="E2E8F0" w:sz="1"/>
+              <w:bottom w:val="single" w:color="E2E8F0" w:sz="1"/>
+              <w:right w:val="single" w:color="E2E8F0" w:sz="1"/>
+            </w:tcBorders>
+            <w:tcMar>
+              <w:top w:type="dxa" w:w="80"/>
+              <w:left w:type="dxa" w:w="120"/>
+              <w:bottom w:type="dxa" w:w="80"/>
+              <w:right w:type="dxa" w:w="120"/>
+            </w:tcMar>
+          </w:tcPr>
+          <w:p>
+            <w:r>
+              <w:rPr>
+                <w:rFonts w:ascii="Arial" w:cs="Arial" w:eastAsia="Arial" w:hAnsi="Arial"/>
+                <w:b/>
+                <w:bCs/>
+                <w:color w:val="7C3AED"/>
+                <w:sz w:val="20"/>
+                <w:szCs w:val="20"/>
+              </w:rPr>
+              <w:t xml:space="preserve">Document Formatting Overhaul — </w:t>
+            </w:r>
+            <w:r>
+              <w:rPr>
+                <w:rFonts w:ascii="Arial" w:cs="Arial" w:eastAsia="Arial" w:hAnsi="Arial"/>
+                <w:color w:val="0F172A"/>
+                <w:sz w:val="20"/>
+                <w:szCs w:val="20"/>
+              </w:rPr>
+              <w:t xml:space="preserve">Rewrote the Complete Guide document generator to properly use TextRun children for all text formatting. Previous version silently dropped all font sizes, colors, and bold formatting, resulting in plain unstyled documents.</w:t>
+            </w:r>
+          </w:p>
+        </w:tc>
+      </w:tr>
+    </w:tbl>
+    <w:p>
+      <w:pPr>
+        <w:spacing w:before="300" w:after="300"/>
+      </w:pPr>
     </w:p>
     <w:tbl>
       <w:tblPr>
@@ -11576,7 +12131,7 @@
           <w:sz w:val="20"/>
           <w:szCs w:val="20"/>
         </w:rPr>
-        <w:t xml:space="preserve">This document catalogs every change made to MODUS Trading Platform from v1.2.0 (February 5, 2026) through v3.0.0 (February 8, 2026). It is automatically generated and will be updated with each new release.</w:t>
+        <w:t xml:space="preserve">This document catalogs every change made to MODUS Trading Platform from v1.2.0 (February 5, 2026) through v3.1.1 (February 8, 2026). It is automatically generated and will be updated with each new release.</w:t>
       </w:r>
     </w:p>
     <w:p>
@@ -11615,7 +12170,7 @@
           <w:sz w:val="20"/>
           <w:szCs w:val="20"/>
         </w:rPr>
-        <w:t xml:space="preserve">February 8, 2026 at 10:18 AM EST</w:t>
+        <w:t xml:space="preserve">February 8, 2026 at 2:31 PM EST</w:t>
       </w:r>
     </w:p>
     <w:sectPr>

</xml_diff>